<commit_message>
fouten verbeterd en 1 zin toegevoegd
</commit_message>
<xml_diff>
--- a/Documentatie/Hernieuwde opdracht.docx
+++ b/Documentatie/Hernieuwde opdracht.docx
@@ -4,7 +4,7 @@
   <w:body>
     <w:p>
       <w:pPr>
-        <w:pStyle w:val="Heading1"/>
+        <w:pStyle w:val="Kop1"/>
         <w:rPr>
           <w:rFonts w:ascii="Arial" w:hAnsi="Arial" w:cs="Arial"/>
         </w:rPr>
@@ -27,13 +27,19 @@
         <w:rPr>
           <w:rFonts w:ascii="Arial" w:hAnsi="Arial" w:cs="Arial"/>
         </w:rPr>
-        <w:t xml:space="preserve">In de huidige situatie is het zo dat er meerdere databases zijn binnen een bedrijf, met ongeveer allemaal dezelfde data. Ze hebben allen deze data dan ook nodig, het probleem hiervan is dat wanneer Bijv. Sales een aanpassing doet in een adres Financiën deze wijziging niet meekrijgt en vice versa. Het probleem hiervan is dat klanten verkeerd benader kunnen worden en er dus ook foute informatie kan worden verstuurd en of ontvangen. Hierdoor gaan er veel klanten verloren. </w:t>
-      </w:r>
-      <w:r>
-        <w:rPr>
-          <w:rFonts w:ascii="Arial" w:hAnsi="Arial" w:cs="Arial"/>
-        </w:rPr>
-        <w:t>Hierdoor is hun communicatie en onderlinge relatie niet goed. Er is veel stres en onderlinge relaties leiden hieronder.</w:t>
+        <w:t>In de huidige situatie is het zo dat er meerdere databases zijn binnen een bedrijf, met ongeveer allemaal dezelfde data. Ze hebben allen deze data dan ook nodig, het probleem hiervan is dat wanneer Bijv. Sales een aanpassing doet in een adres Financiën deze wijziging niet meekrijgt en vice versa. Het probleem hiervan is dat klanten verkeerd benader</w:t>
+      </w:r>
+      <w:r>
+        <w:rPr>
+          <w:rFonts w:ascii="Arial" w:hAnsi="Arial" w:cs="Arial"/>
+        </w:rPr>
+        <w:t>d</w:t>
+      </w:r>
+      <w:r>
+        <w:rPr>
+          <w:rFonts w:ascii="Arial" w:hAnsi="Arial" w:cs="Arial"/>
+        </w:rPr>
+        <w:t xml:space="preserve"> kunnen worden en er dus ook foute informatie kan worden verstuurd en of ontvangen. Hierdoor gaan er veel klanten verloren. Hierdoor is hun communicatie en onderlinge relatie niet goed. Er is veel stres en onderlinge relaties leiden hieronder.</w:t>
       </w:r>
       <w:r>
         <w:rPr>
@@ -44,7 +50,7 @@
     </w:p>
     <w:p>
       <w:pPr>
-        <w:pStyle w:val="Heading1"/>
+        <w:pStyle w:val="Kop1"/>
         <w:rPr>
           <w:rFonts w:ascii="Arial" w:hAnsi="Arial" w:cs="Arial"/>
         </w:rPr>
@@ -73,19 +79,13 @@
         <w:rPr>
           <w:rFonts w:ascii="Arial" w:hAnsi="Arial" w:cs="Arial"/>
         </w:rPr>
-        <w:t>Er wordt</w:t>
-      </w:r>
-      <w:r>
-        <w:rPr>
-          <w:rFonts w:ascii="Arial" w:hAnsi="Arial" w:cs="Arial"/>
-        </w:rPr>
-        <w:t xml:space="preserve"> 1 grote database met </w:t>
-      </w:r>
-      <w:r>
-        <w:rPr>
-          <w:rFonts w:ascii="Arial" w:hAnsi="Arial" w:cs="Arial"/>
-        </w:rPr>
-        <w:t>gebouwd met verschillende af</w:t>
+        <w:t>Er wordt 1 grote database</w:t>
+      </w:r>
+      <w:r>
+        <w:rPr>
+          <w:rFonts w:ascii="Arial" w:hAnsi="Arial" w:cs="Arial"/>
+        </w:rPr>
+        <w:t xml:space="preserve"> gebouwd met verschillende af</w:t>
       </w:r>
       <w:r>
         <w:rPr>
@@ -109,13 +109,7 @@
         <w:rPr>
           <w:rFonts w:ascii="Arial" w:hAnsi="Arial" w:cs="Arial"/>
         </w:rPr>
-        <w:t xml:space="preserve">geen toegang hebben. </w:t>
-      </w:r>
-      <w:r>
-        <w:rPr>
-          <w:rFonts w:ascii="Arial" w:hAnsi="Arial" w:cs="Arial"/>
-        </w:rPr>
-        <w:t>Dus Bijv. de afdeling financiën kan alleen maar bij de geldzaken enz. Zodra er iets veranderd word</w:t>
+        <w:t>geen toegang hebben. Dus Bijv. de afdeling financiën kan alleen maar bij de geldzaken enz. Zodra er iets veranderd word</w:t>
       </w:r>
       <w:r>
         <w:rPr>
@@ -127,7 +121,13 @@
         <w:rPr>
           <w:rFonts w:ascii="Arial" w:hAnsi="Arial" w:cs="Arial"/>
         </w:rPr>
-        <w:t xml:space="preserve"> moet dat bijgehouden worden in een log zodat wanneer nodig </w:t>
+        <w:t xml:space="preserve"> moet dat bijgehouden worden</w:t>
+      </w:r>
+      <w:r>
+        <w:rPr>
+          <w:rFonts w:ascii="Arial" w:hAnsi="Arial" w:cs="Arial"/>
+        </w:rPr>
+        <w:t xml:space="preserve"> in een log zodat wanneer </w:t>
       </w:r>
       <w:r>
         <w:rPr>
@@ -171,10 +171,18 @@
         </w:rPr>
         <w:t xml:space="preserve"> Sales, Finance en Development. Een klant zal pas in de database komen wanneer een klant akkoord is gegaan met de hoeveelheid geld die betaald moet worden, en hij dit ook daadwerkelijk kan betalen. Ook kan er een test gedaan worden om te zien of de klant het bedrag wel kan betalen. Als laatste wordt de applicatie standaard in het Engels gemaakt met als valuta Euro. Als Extra kunnen we inbouwen dat er extra talen zijn met verschillende valuta (dit is optioneel). </w:t>
       </w:r>
-    </w:p>
-    <w:p>
-      <w:pPr>
-        <w:pStyle w:val="Heading1"/>
+      <w:r>
+        <w:rPr>
+          <w:rFonts w:ascii="Arial" w:hAnsi="Arial" w:cs="Arial"/>
+        </w:rPr>
+        <w:t xml:space="preserve">De vormgeving van de website moet in de huidige stijl blijven. Een kleine verandering is geen probleem. </w:t>
+      </w:r>
+      <w:bookmarkStart w:id="0" w:name="_GoBack"/>
+      <w:bookmarkEnd w:id="0"/>
+    </w:p>
+    <w:p>
+      <w:pPr>
+        <w:pStyle w:val="Kop1"/>
         <w:rPr>
           <w:rFonts w:ascii="Arial" w:hAnsi="Arial" w:cs="Arial"/>
         </w:rPr>
@@ -195,7 +203,7 @@
     </w:p>
     <w:p>
       <w:pPr>
-        <w:pStyle w:val="ListParagraph"/>
+        <w:pStyle w:val="Lijstalinea"/>
         <w:numPr>
           <w:ilvl w:val="0"/>
           <w:numId w:val="1"/>
@@ -213,7 +221,7 @@
     </w:p>
     <w:p>
       <w:pPr>
-        <w:pStyle w:val="ListParagraph"/>
+        <w:pStyle w:val="Lijstalinea"/>
         <w:numPr>
           <w:ilvl w:val="0"/>
           <w:numId w:val="1"/>
@@ -231,7 +239,7 @@
     </w:p>
     <w:p>
       <w:pPr>
-        <w:pStyle w:val="ListParagraph"/>
+        <w:pStyle w:val="Lijstalinea"/>
         <w:numPr>
           <w:ilvl w:val="0"/>
           <w:numId w:val="1"/>
@@ -249,7 +257,7 @@
     </w:p>
     <w:p>
       <w:pPr>
-        <w:pStyle w:val="ListParagraph"/>
+        <w:pStyle w:val="Lijstalinea"/>
         <w:numPr>
           <w:ilvl w:val="0"/>
           <w:numId w:val="1"/>
@@ -267,7 +275,7 @@
     </w:p>
     <w:p>
       <w:pPr>
-        <w:pStyle w:val="ListParagraph"/>
+        <w:pStyle w:val="Lijstalinea"/>
         <w:numPr>
           <w:ilvl w:val="0"/>
           <w:numId w:val="1"/>
@@ -285,7 +293,7 @@
     </w:p>
     <w:p>
       <w:pPr>
-        <w:pStyle w:val="ListParagraph"/>
+        <w:pStyle w:val="Lijstalinea"/>
         <w:numPr>
           <w:ilvl w:val="0"/>
           <w:numId w:val="1"/>
@@ -303,17 +311,15 @@
     </w:p>
     <w:p>
       <w:pPr>
-        <w:pStyle w:val="ListParagraph"/>
-        <w:rPr>
-          <w:rFonts w:ascii="Arial" w:hAnsi="Arial" w:cs="Arial"/>
-        </w:rPr>
-      </w:pPr>
-      <w:bookmarkStart w:id="0" w:name="_GoBack"/>
-      <w:bookmarkEnd w:id="0"/>
-    </w:p>
-    <w:p>
-      <w:pPr>
-        <w:pStyle w:val="Heading2"/>
+        <w:pStyle w:val="Lijstalinea"/>
+        <w:rPr>
+          <w:rFonts w:ascii="Arial" w:hAnsi="Arial" w:cs="Arial"/>
+        </w:rPr>
+      </w:pPr>
+    </w:p>
+    <w:p>
+      <w:pPr>
+        <w:pStyle w:val="Kop2"/>
         <w:rPr>
           <w:rFonts w:ascii="Arial" w:hAnsi="Arial" w:cs="Arial"/>
         </w:rPr>
@@ -352,7 +358,7 @@
     </w:p>
     <w:p>
       <w:pPr>
-        <w:pStyle w:val="Heading2"/>
+        <w:pStyle w:val="Kop2"/>
         <w:rPr>
           <w:rFonts w:ascii="Arial" w:hAnsi="Arial" w:cs="Arial"/>
         </w:rPr>
@@ -391,7 +397,7 @@
     </w:p>
     <w:p>
       <w:pPr>
-        <w:pStyle w:val="Heading2"/>
+        <w:pStyle w:val="Kop2"/>
         <w:rPr>
           <w:rFonts w:ascii="Arial" w:hAnsi="Arial" w:cs="Arial"/>
         </w:rPr>
@@ -478,7 +484,7 @@
 
 <file path=word/numbering.xml><?xml version="1.0" encoding="utf-8"?>
 <w:numbering xmlns:wpc="http://schemas.microsoft.com/office/word/2010/wordprocessingCanvas" xmlns:mc="http://schemas.openxmlformats.org/markup-compatibility/2006" xmlns:o="urn:schemas-microsoft-com:office:office" xmlns:r="http://schemas.openxmlformats.org/officeDocument/2006/relationships" xmlns:m="http://schemas.openxmlformats.org/officeDocument/2006/math" xmlns:v="urn:schemas-microsoft-com:vml" xmlns:wp14="http://schemas.microsoft.com/office/word/2010/wordprocessingDrawing" xmlns:wp="http://schemas.openxmlformats.org/drawingml/2006/wordprocessingDrawing" xmlns:w10="urn:schemas-microsoft-com:office:word" xmlns:w="http://schemas.openxmlformats.org/wordprocessingml/2006/main" xmlns:w14="http://schemas.microsoft.com/office/word/2010/wordml" xmlns:w15="http://schemas.microsoft.com/office/word/2012/wordml" xmlns:wpg="http://schemas.microsoft.com/office/word/2010/wordprocessingGroup" xmlns:wpi="http://schemas.microsoft.com/office/word/2010/wordprocessingInk" xmlns:wne="http://schemas.microsoft.com/office/word/2006/wordml" xmlns:wps="http://schemas.microsoft.com/office/word/2010/wordprocessingShape" mc:Ignorable="w14 w15 wp14">
-  <w:abstractNum w:abstractNumId="0">
+  <w:abstractNum w:abstractNumId="0" w15:restartNumberingAfterBreak="0">
     <w:nsid w:val="689E4AC6"/>
     <w:multiLevelType w:val="hybridMultilevel"/>
     <w:tmpl w:val="C258530A"/>
@@ -987,15 +993,15 @@
     <w:lsdException w:name="List Table 6 Colorful Accent 6" w:uiPriority="51"/>
     <w:lsdException w:name="List Table 7 Colorful Accent 6" w:uiPriority="52"/>
   </w:latentStyles>
-  <w:style w:type="paragraph" w:default="1" w:styleId="Normal">
+  <w:style w:type="paragraph" w:default="1" w:styleId="Standaard">
     <w:name w:val="Normal"/>
     <w:qFormat/>
   </w:style>
-  <w:style w:type="paragraph" w:styleId="Heading1">
+  <w:style w:type="paragraph" w:styleId="Kop1">
     <w:name w:val="heading 1"/>
-    <w:basedOn w:val="Normal"/>
-    <w:next w:val="Normal"/>
-    <w:link w:val="Heading1Char"/>
+    <w:basedOn w:val="Standaard"/>
+    <w:next w:val="Standaard"/>
+    <w:link w:val="Kop1Char"/>
     <w:uiPriority w:val="9"/>
     <w:qFormat/>
     <w:rsid w:val="00AB18E1"/>
@@ -1012,11 +1018,11 @@
       <w:szCs w:val="32"/>
     </w:rPr>
   </w:style>
-  <w:style w:type="paragraph" w:styleId="Heading2">
+  <w:style w:type="paragraph" w:styleId="Kop2">
     <w:name w:val="heading 2"/>
-    <w:basedOn w:val="Normal"/>
-    <w:next w:val="Normal"/>
-    <w:link w:val="Heading2Char"/>
+    <w:basedOn w:val="Standaard"/>
+    <w:next w:val="Standaard"/>
+    <w:link w:val="Kop2Char"/>
     <w:uiPriority w:val="9"/>
     <w:unhideWhenUsed/>
     <w:qFormat/>
@@ -1034,13 +1040,13 @@
       <w:szCs w:val="26"/>
     </w:rPr>
   </w:style>
-  <w:style w:type="character" w:default="1" w:styleId="DefaultParagraphFont">
+  <w:style w:type="character" w:default="1" w:styleId="Standaardalinea-lettertype">
     <w:name w:val="Default Paragraph Font"/>
     <w:uiPriority w:val="1"/>
     <w:semiHidden/>
     <w:unhideWhenUsed/>
   </w:style>
-  <w:style w:type="table" w:default="1" w:styleId="TableNormal">
+  <w:style w:type="table" w:default="1" w:styleId="Standaardtabel">
     <w:name w:val="Normal Table"/>
     <w:uiPriority w:val="99"/>
     <w:semiHidden/>
@@ -1055,16 +1061,16 @@
       </w:tblCellMar>
     </w:tblPr>
   </w:style>
-  <w:style w:type="numbering" w:default="1" w:styleId="NoList">
+  <w:style w:type="numbering" w:default="1" w:styleId="Geenlijst">
     <w:name w:val="No List"/>
     <w:uiPriority w:val="99"/>
     <w:semiHidden/>
     <w:unhideWhenUsed/>
   </w:style>
-  <w:style w:type="character" w:customStyle="1" w:styleId="Heading1Char">
-    <w:name w:val="Heading 1 Char"/>
-    <w:basedOn w:val="DefaultParagraphFont"/>
-    <w:link w:val="Heading1"/>
+  <w:style w:type="character" w:customStyle="1" w:styleId="Kop1Char">
+    <w:name w:val="Kop 1 Char"/>
+    <w:basedOn w:val="Standaardalinea-lettertype"/>
+    <w:link w:val="Kop1"/>
     <w:uiPriority w:val="9"/>
     <w:rsid w:val="00AB18E1"/>
     <w:rPr>
@@ -1074,9 +1080,9 @@
       <w:szCs w:val="32"/>
     </w:rPr>
   </w:style>
-  <w:style w:type="paragraph" w:styleId="ListParagraph">
+  <w:style w:type="paragraph" w:styleId="Lijstalinea">
     <w:name w:val="List Paragraph"/>
-    <w:basedOn w:val="Normal"/>
+    <w:basedOn w:val="Standaard"/>
     <w:uiPriority w:val="34"/>
     <w:qFormat/>
     <w:rsid w:val="003D6865"/>
@@ -1085,10 +1091,10 @@
       <w:contextualSpacing/>
     </w:pPr>
   </w:style>
-  <w:style w:type="character" w:customStyle="1" w:styleId="Heading2Char">
-    <w:name w:val="Heading 2 Char"/>
-    <w:basedOn w:val="DefaultParagraphFont"/>
-    <w:link w:val="Heading2"/>
+  <w:style w:type="character" w:customStyle="1" w:styleId="Kop2Char">
+    <w:name w:val="Kop 2 Char"/>
+    <w:basedOn w:val="Standaardalinea-lettertype"/>
+    <w:link w:val="Kop2"/>
     <w:uiPriority w:val="9"/>
     <w:rsid w:val="00F2451A"/>
     <w:rPr>
@@ -1098,10 +1104,10 @@
       <w:szCs w:val="26"/>
     </w:rPr>
   </w:style>
-  <w:style w:type="paragraph" w:styleId="Header">
+  <w:style w:type="paragraph" w:styleId="Koptekst">
     <w:name w:val="header"/>
-    <w:basedOn w:val="Normal"/>
-    <w:link w:val="HeaderChar"/>
+    <w:basedOn w:val="Standaard"/>
+    <w:link w:val="KoptekstChar"/>
     <w:uiPriority w:val="99"/>
     <w:unhideWhenUsed/>
     <w:rsid w:val="00907B8D"/>
@@ -1113,17 +1119,17 @@
       <w:spacing w:after="0" w:line="240" w:lineRule="auto"/>
     </w:pPr>
   </w:style>
-  <w:style w:type="character" w:customStyle="1" w:styleId="HeaderChar">
-    <w:name w:val="Header Char"/>
-    <w:basedOn w:val="DefaultParagraphFont"/>
-    <w:link w:val="Header"/>
+  <w:style w:type="character" w:customStyle="1" w:styleId="KoptekstChar">
+    <w:name w:val="Koptekst Char"/>
+    <w:basedOn w:val="Standaardalinea-lettertype"/>
+    <w:link w:val="Koptekst"/>
     <w:uiPriority w:val="99"/>
     <w:rsid w:val="00907B8D"/>
   </w:style>
-  <w:style w:type="paragraph" w:styleId="Footer">
+  <w:style w:type="paragraph" w:styleId="Voettekst">
     <w:name w:val="footer"/>
-    <w:basedOn w:val="Normal"/>
-    <w:link w:val="FooterChar"/>
+    <w:basedOn w:val="Standaard"/>
+    <w:link w:val="VoettekstChar"/>
     <w:uiPriority w:val="99"/>
     <w:unhideWhenUsed/>
     <w:rsid w:val="00907B8D"/>
@@ -1135,10 +1141,10 @@
       <w:spacing w:after="0" w:line="240" w:lineRule="auto"/>
     </w:pPr>
   </w:style>
-  <w:style w:type="character" w:customStyle="1" w:styleId="FooterChar">
-    <w:name w:val="Footer Char"/>
-    <w:basedOn w:val="DefaultParagraphFont"/>
-    <w:link w:val="Footer"/>
+  <w:style w:type="character" w:customStyle="1" w:styleId="VoettekstChar">
+    <w:name w:val="Voettekst Char"/>
+    <w:basedOn w:val="Standaardalinea-lettertype"/>
+    <w:link w:val="Voettekst"/>
     <w:uiPriority w:val="99"/>
     <w:rsid w:val="00907B8D"/>
   </w:style>

</xml_diff>

<commit_message>
Functionele eisen bijgewerkt en text bijgewerkt
</commit_message>
<xml_diff>
--- a/Documentatie/Hernieuwde opdracht.docx
+++ b/Documentatie/Hernieuwde opdracht.docx
@@ -169,7 +169,19 @@
         <w:rPr>
           <w:rFonts w:ascii="Arial" w:hAnsi="Arial" w:cs="Arial"/>
         </w:rPr>
-        <w:t xml:space="preserve"> Sales, Finance en Development. Een klant zal pas in de database komen wanneer een klant akkoord is gegaan met de hoeveelheid geld die betaald moet worden, en hij dit ook daadwerkelijk kan betalen. Ook kan er een test gedaan worden om te zien of de klant het bedrag wel kan betalen. Als laatste wordt de applicatie standaard in het Engels gemaakt met als valuta Euro. Als Extra kunnen we inbouwen dat er extra talen zijn met verschillende valuta (dit is optioneel). </w:t>
+        <w:t xml:space="preserve"> Sales, Finance en Development. Een klant zal pas in de database komen wanneer een klant akkoord is gegaan met de hoeveelheid geld die betaald moet worden, en hij dit ook daadwerkelijk kan betalen. Ook kan er een test gedaan worden om te zien of de klant het bedrag wel kan betalen.</w:t>
+      </w:r>
+      <w:r>
+        <w:rPr>
+          <w:rFonts w:ascii="Arial" w:hAnsi="Arial" w:cs="Arial"/>
+        </w:rPr>
+        <w:t xml:space="preserve"> De afdeling Sales moet ook iedere dag een lijst kunnen uitdraaien van de klanten die achterlopen met de betalingen. Na contact met het bedrijf moet deze informatie ook in een opmerkingenveld komen. </w:t>
+      </w:r>
+      <w:r>
+        <w:rPr>
+          <w:rFonts w:ascii="Arial" w:hAnsi="Arial" w:cs="Arial"/>
+        </w:rPr>
+        <w:t xml:space="preserve"> Als laatste wordt de applicatie standaard in het Engels gemaakt met als valuta Euro. Als Extra kunnen we inbouwen dat er extra talen zijn met verschillende valuta (dit is optioneel). </w:t>
       </w:r>
       <w:r>
         <w:rPr>
@@ -177,8 +189,6 @@
         </w:rPr>
         <w:t xml:space="preserve">De vormgeving van de website moet in de huidige stijl blijven. Een kleine verandering is geen probleem. </w:t>
       </w:r>
-      <w:bookmarkStart w:id="0" w:name="_GoBack"/>
-      <w:bookmarkEnd w:id="0"/>
     </w:p>
     <w:p>
       <w:pPr>
@@ -312,6 +322,98 @@
     <w:p>
       <w:pPr>
         <w:pStyle w:val="Lijstalinea"/>
+        <w:numPr>
+          <w:ilvl w:val="0"/>
+          <w:numId w:val="1"/>
+        </w:numPr>
+        <w:rPr>
+          <w:rFonts w:ascii="Arial" w:hAnsi="Arial" w:cs="Arial"/>
+        </w:rPr>
+      </w:pPr>
+      <w:r>
+        <w:rPr>
+          <w:rFonts w:ascii="Arial" w:hAnsi="Arial" w:cs="Arial"/>
+        </w:rPr>
+        <w:t>Gebruikers aanmaken, wijzigen en verwijderen (met verschillende rechten)</w:t>
+      </w:r>
+    </w:p>
+    <w:p>
+      <w:pPr>
+        <w:pStyle w:val="Lijstalinea"/>
+        <w:numPr>
+          <w:ilvl w:val="0"/>
+          <w:numId w:val="1"/>
+        </w:numPr>
+        <w:rPr>
+          <w:rFonts w:ascii="Arial" w:hAnsi="Arial" w:cs="Arial"/>
+        </w:rPr>
+      </w:pPr>
+      <w:r>
+        <w:rPr>
+          <w:rFonts w:ascii="Arial" w:hAnsi="Arial" w:cs="Arial"/>
+        </w:rPr>
+        <w:t>Klanten aanmaken, wijzigen, verwijderen, zoeken, sorteren en de info ervan uitprinten</w:t>
+      </w:r>
+    </w:p>
+    <w:p>
+      <w:pPr>
+        <w:pStyle w:val="Lijstalinea"/>
+        <w:numPr>
+          <w:ilvl w:val="0"/>
+          <w:numId w:val="1"/>
+        </w:numPr>
+        <w:rPr>
+          <w:rFonts w:ascii="Arial" w:hAnsi="Arial" w:cs="Arial"/>
+        </w:rPr>
+      </w:pPr>
+      <w:r>
+        <w:rPr>
+          <w:rFonts w:ascii="Arial" w:hAnsi="Arial" w:cs="Arial"/>
+        </w:rPr>
+        <w:t>Facturen aanmaken, wijzigen, verwijderen en aangeven of het betaald is of niet</w:t>
+      </w:r>
+    </w:p>
+    <w:p>
+      <w:pPr>
+        <w:pStyle w:val="Lijstalinea"/>
+        <w:numPr>
+          <w:ilvl w:val="0"/>
+          <w:numId w:val="1"/>
+        </w:numPr>
+        <w:rPr>
+          <w:rFonts w:ascii="Arial" w:hAnsi="Arial" w:cs="Arial"/>
+        </w:rPr>
+      </w:pPr>
+      <w:r>
+        <w:rPr>
+          <w:rFonts w:ascii="Arial" w:hAnsi="Arial" w:cs="Arial"/>
+        </w:rPr>
+        <w:t>Projecten aanmaken, wijzigen en verwijderen</w:t>
+      </w:r>
+    </w:p>
+    <w:p>
+      <w:pPr>
+        <w:pStyle w:val="Lijstalinea"/>
+        <w:numPr>
+          <w:ilvl w:val="0"/>
+          <w:numId w:val="1"/>
+        </w:numPr>
+        <w:rPr>
+          <w:rFonts w:ascii="Arial" w:hAnsi="Arial" w:cs="Arial"/>
+        </w:rPr>
+      </w:pPr>
+      <w:r>
+        <w:rPr>
+          <w:rFonts w:ascii="Arial" w:hAnsi="Arial" w:cs="Arial"/>
+        </w:rPr>
+        <w:t>Afspraken aanmaken, wijzigen en verwijderen (bijhouden in een kalenderveld)</w:t>
+      </w:r>
+      <w:bookmarkStart w:id="0" w:name="_GoBack"/>
+      <w:bookmarkEnd w:id="0"/>
+    </w:p>
+    <w:p>
+      <w:pPr>
+        <w:pStyle w:val="Lijstalinea"/>
         <w:rPr>
           <w:rFonts w:ascii="Arial" w:hAnsi="Arial" w:cs="Arial"/>
         </w:rPr>
@@ -367,6 +469,7 @@
         <w:rPr>
           <w:rFonts w:ascii="Arial" w:hAnsi="Arial" w:cs="Arial"/>
         </w:rPr>
+        <w:lastRenderedPageBreak/>
         <w:t>Sales</w:t>
       </w:r>
     </w:p>

</xml_diff>

<commit_message>
logboek aangepast + herniwude opdracht aangepast
</commit_message>
<xml_diff>
--- a/Documentatie/Hernieuwde opdracht.docx
+++ b/Documentatie/Hernieuwde opdracht.docx
@@ -4,7 +4,7 @@
   <w:body>
     <w:p>
       <w:pPr>
-        <w:pStyle w:val="Kop1"/>
+        <w:pStyle w:val="Heading1"/>
         <w:rPr>
           <w:rFonts w:ascii="Arial" w:hAnsi="Arial" w:cs="Arial"/>
         </w:rPr>
@@ -50,7 +50,7 @@
     </w:p>
     <w:p>
       <w:pPr>
-        <w:pStyle w:val="Kop1"/>
+        <w:pStyle w:val="Heading1"/>
         <w:rPr>
           <w:rFonts w:ascii="Arial" w:hAnsi="Arial" w:cs="Arial"/>
         </w:rPr>
@@ -192,7 +192,7 @@
     </w:p>
     <w:p>
       <w:pPr>
-        <w:pStyle w:val="Kop1"/>
+        <w:pStyle w:val="Heading1"/>
         <w:rPr>
           <w:rFonts w:ascii="Arial" w:hAnsi="Arial" w:cs="Arial"/>
         </w:rPr>
@@ -213,7 +213,7 @@
     </w:p>
     <w:p>
       <w:pPr>
-        <w:pStyle w:val="Lijstalinea"/>
+        <w:pStyle w:val="ListParagraph"/>
         <w:numPr>
           <w:ilvl w:val="0"/>
           <w:numId w:val="1"/>
@@ -231,7 +231,7 @@
     </w:p>
     <w:p>
       <w:pPr>
-        <w:pStyle w:val="Lijstalinea"/>
+        <w:pStyle w:val="ListParagraph"/>
         <w:numPr>
           <w:ilvl w:val="0"/>
           <w:numId w:val="1"/>
@@ -249,7 +249,7 @@
     </w:p>
     <w:p>
       <w:pPr>
-        <w:pStyle w:val="Lijstalinea"/>
+        <w:pStyle w:val="ListParagraph"/>
         <w:numPr>
           <w:ilvl w:val="0"/>
           <w:numId w:val="1"/>
@@ -267,7 +267,7 @@
     </w:p>
     <w:p>
       <w:pPr>
-        <w:pStyle w:val="Lijstalinea"/>
+        <w:pStyle w:val="ListParagraph"/>
         <w:numPr>
           <w:ilvl w:val="0"/>
           <w:numId w:val="1"/>
@@ -285,7 +285,7 @@
     </w:p>
     <w:p>
       <w:pPr>
-        <w:pStyle w:val="Lijstalinea"/>
+        <w:pStyle w:val="ListParagraph"/>
         <w:numPr>
           <w:ilvl w:val="0"/>
           <w:numId w:val="1"/>
@@ -303,7 +303,7 @@
     </w:p>
     <w:p>
       <w:pPr>
-        <w:pStyle w:val="Lijstalinea"/>
+        <w:pStyle w:val="ListParagraph"/>
         <w:numPr>
           <w:ilvl w:val="0"/>
           <w:numId w:val="1"/>
@@ -321,7 +321,7 @@
     </w:p>
     <w:p>
       <w:pPr>
-        <w:pStyle w:val="Lijstalinea"/>
+        <w:pStyle w:val="ListParagraph"/>
         <w:numPr>
           <w:ilvl w:val="0"/>
           <w:numId w:val="1"/>
@@ -334,12 +334,12 @@
         <w:rPr>
           <w:rFonts w:ascii="Arial" w:hAnsi="Arial" w:cs="Arial"/>
         </w:rPr>
-        <w:t>Gebruikers aanmaken, wijzigen en verwijderen (met verschillende rechten)</w:t>
-      </w:r>
-    </w:p>
-    <w:p>
-      <w:pPr>
-        <w:pStyle w:val="Lijstalinea"/>
+        <w:t>Klanten aanmaken, wijzigen, verwijderen, zoeken, sorteren en de info ervan uitprinten</w:t>
+      </w:r>
+    </w:p>
+    <w:p>
+      <w:pPr>
+        <w:pStyle w:val="ListParagraph"/>
         <w:numPr>
           <w:ilvl w:val="0"/>
           <w:numId w:val="1"/>
@@ -352,12 +352,20 @@
         <w:rPr>
           <w:rFonts w:ascii="Arial" w:hAnsi="Arial" w:cs="Arial"/>
         </w:rPr>
-        <w:t>Klanten aanmaken, wijzigen, verwijderen, zoeken, sorteren en de info ervan uitprinten</w:t>
-      </w:r>
-    </w:p>
-    <w:p>
-      <w:pPr>
-        <w:pStyle w:val="Lijstalinea"/>
+        <w:t>Facturen aanmaken, wijzigen</w:t>
+      </w:r>
+      <w:bookmarkStart w:id="0" w:name="_GoBack"/>
+      <w:bookmarkEnd w:id="0"/>
+      <w:r>
+        <w:rPr>
+          <w:rFonts w:ascii="Arial" w:hAnsi="Arial" w:cs="Arial"/>
+        </w:rPr>
+        <w:t xml:space="preserve"> en aangeven of het betaald is of niet</w:t>
+      </w:r>
+    </w:p>
+    <w:p>
+      <w:pPr>
+        <w:pStyle w:val="ListParagraph"/>
         <w:numPr>
           <w:ilvl w:val="0"/>
           <w:numId w:val="1"/>
@@ -370,12 +378,12 @@
         <w:rPr>
           <w:rFonts w:ascii="Arial" w:hAnsi="Arial" w:cs="Arial"/>
         </w:rPr>
-        <w:t>Facturen aanmaken, wijzigen, verwijderen en aangeven of het betaald is of niet</w:t>
-      </w:r>
-    </w:p>
-    <w:p>
-      <w:pPr>
-        <w:pStyle w:val="Lijstalinea"/>
+        <w:t>Projecten aanmaken, wijzigen en verwijderen</w:t>
+      </w:r>
+    </w:p>
+    <w:p>
+      <w:pPr>
+        <w:pStyle w:val="ListParagraph"/>
         <w:numPr>
           <w:ilvl w:val="0"/>
           <w:numId w:val="1"/>
@@ -388,40 +396,20 @@
         <w:rPr>
           <w:rFonts w:ascii="Arial" w:hAnsi="Arial" w:cs="Arial"/>
         </w:rPr>
-        <w:t>Projecten aanmaken, wijzigen en verwijderen</w:t>
-      </w:r>
-    </w:p>
-    <w:p>
-      <w:pPr>
-        <w:pStyle w:val="Lijstalinea"/>
-        <w:numPr>
-          <w:ilvl w:val="0"/>
-          <w:numId w:val="1"/>
-        </w:numPr>
-        <w:rPr>
-          <w:rFonts w:ascii="Arial" w:hAnsi="Arial" w:cs="Arial"/>
-        </w:rPr>
-      </w:pPr>
-      <w:r>
-        <w:rPr>
-          <w:rFonts w:ascii="Arial" w:hAnsi="Arial" w:cs="Arial"/>
-        </w:rPr>
         <w:t>Afspraken aanmaken, wijzigen en verwijderen (bijhouden in een kalenderveld)</w:t>
       </w:r>
-      <w:bookmarkStart w:id="0" w:name="_GoBack"/>
-      <w:bookmarkEnd w:id="0"/>
-    </w:p>
-    <w:p>
-      <w:pPr>
-        <w:pStyle w:val="Lijstalinea"/>
-        <w:rPr>
-          <w:rFonts w:ascii="Arial" w:hAnsi="Arial" w:cs="Arial"/>
-        </w:rPr>
-      </w:pPr>
-    </w:p>
-    <w:p>
-      <w:pPr>
-        <w:pStyle w:val="Kop2"/>
+    </w:p>
+    <w:p>
+      <w:pPr>
+        <w:pStyle w:val="ListParagraph"/>
+        <w:rPr>
+          <w:rFonts w:ascii="Arial" w:hAnsi="Arial" w:cs="Arial"/>
+        </w:rPr>
+      </w:pPr>
+    </w:p>
+    <w:p>
+      <w:pPr>
+        <w:pStyle w:val="Heading2"/>
         <w:rPr>
           <w:rFonts w:ascii="Arial" w:hAnsi="Arial" w:cs="Arial"/>
         </w:rPr>
@@ -460,7 +448,7 @@
     </w:p>
     <w:p>
       <w:pPr>
-        <w:pStyle w:val="Kop2"/>
+        <w:pStyle w:val="Heading2"/>
         <w:rPr>
           <w:rFonts w:ascii="Arial" w:hAnsi="Arial" w:cs="Arial"/>
         </w:rPr>
@@ -500,7 +488,7 @@
     </w:p>
     <w:p>
       <w:pPr>
-        <w:pStyle w:val="Kop2"/>
+        <w:pStyle w:val="Heading2"/>
         <w:rPr>
           <w:rFonts w:ascii="Arial" w:hAnsi="Arial" w:cs="Arial"/>
         </w:rPr>
@@ -587,7 +575,7 @@
 
 <file path=word/numbering.xml><?xml version="1.0" encoding="utf-8"?>
 <w:numbering xmlns:wpc="http://schemas.microsoft.com/office/word/2010/wordprocessingCanvas" xmlns:mc="http://schemas.openxmlformats.org/markup-compatibility/2006" xmlns:o="urn:schemas-microsoft-com:office:office" xmlns:r="http://schemas.openxmlformats.org/officeDocument/2006/relationships" xmlns:m="http://schemas.openxmlformats.org/officeDocument/2006/math" xmlns:v="urn:schemas-microsoft-com:vml" xmlns:wp14="http://schemas.microsoft.com/office/word/2010/wordprocessingDrawing" xmlns:wp="http://schemas.openxmlformats.org/drawingml/2006/wordprocessingDrawing" xmlns:w10="urn:schemas-microsoft-com:office:word" xmlns:w="http://schemas.openxmlformats.org/wordprocessingml/2006/main" xmlns:w14="http://schemas.microsoft.com/office/word/2010/wordml" xmlns:w15="http://schemas.microsoft.com/office/word/2012/wordml" xmlns:wpg="http://schemas.microsoft.com/office/word/2010/wordprocessingGroup" xmlns:wpi="http://schemas.microsoft.com/office/word/2010/wordprocessingInk" xmlns:wne="http://schemas.microsoft.com/office/word/2006/wordml" xmlns:wps="http://schemas.microsoft.com/office/word/2010/wordprocessingShape" mc:Ignorable="w14 w15 wp14">
-  <w:abstractNum w:abstractNumId="0" w15:restartNumberingAfterBreak="0">
+  <w:abstractNum w:abstractNumId="0">
     <w:nsid w:val="689E4AC6"/>
     <w:multiLevelType w:val="hybridMultilevel"/>
     <w:tmpl w:val="C258530A"/>
@@ -1096,15 +1084,15 @@
     <w:lsdException w:name="List Table 6 Colorful Accent 6" w:uiPriority="51"/>
     <w:lsdException w:name="List Table 7 Colorful Accent 6" w:uiPriority="52"/>
   </w:latentStyles>
-  <w:style w:type="paragraph" w:default="1" w:styleId="Standaard">
+  <w:style w:type="paragraph" w:default="1" w:styleId="Normal">
     <w:name w:val="Normal"/>
     <w:qFormat/>
   </w:style>
-  <w:style w:type="paragraph" w:styleId="Kop1">
+  <w:style w:type="paragraph" w:styleId="Heading1">
     <w:name w:val="heading 1"/>
-    <w:basedOn w:val="Standaard"/>
-    <w:next w:val="Standaard"/>
-    <w:link w:val="Kop1Char"/>
+    <w:basedOn w:val="Normal"/>
+    <w:next w:val="Normal"/>
+    <w:link w:val="Heading1Char"/>
     <w:uiPriority w:val="9"/>
     <w:qFormat/>
     <w:rsid w:val="00AB18E1"/>
@@ -1121,11 +1109,11 @@
       <w:szCs w:val="32"/>
     </w:rPr>
   </w:style>
-  <w:style w:type="paragraph" w:styleId="Kop2">
+  <w:style w:type="paragraph" w:styleId="Heading2">
     <w:name w:val="heading 2"/>
-    <w:basedOn w:val="Standaard"/>
-    <w:next w:val="Standaard"/>
-    <w:link w:val="Kop2Char"/>
+    <w:basedOn w:val="Normal"/>
+    <w:next w:val="Normal"/>
+    <w:link w:val="Heading2Char"/>
     <w:uiPriority w:val="9"/>
     <w:unhideWhenUsed/>
     <w:qFormat/>
@@ -1143,13 +1131,13 @@
       <w:szCs w:val="26"/>
     </w:rPr>
   </w:style>
-  <w:style w:type="character" w:default="1" w:styleId="Standaardalinea-lettertype">
+  <w:style w:type="character" w:default="1" w:styleId="DefaultParagraphFont">
     <w:name w:val="Default Paragraph Font"/>
     <w:uiPriority w:val="1"/>
     <w:semiHidden/>
     <w:unhideWhenUsed/>
   </w:style>
-  <w:style w:type="table" w:default="1" w:styleId="Standaardtabel">
+  <w:style w:type="table" w:default="1" w:styleId="TableNormal">
     <w:name w:val="Normal Table"/>
     <w:uiPriority w:val="99"/>
     <w:semiHidden/>
@@ -1164,16 +1152,16 @@
       </w:tblCellMar>
     </w:tblPr>
   </w:style>
-  <w:style w:type="numbering" w:default="1" w:styleId="Geenlijst">
+  <w:style w:type="numbering" w:default="1" w:styleId="NoList">
     <w:name w:val="No List"/>
     <w:uiPriority w:val="99"/>
     <w:semiHidden/>
     <w:unhideWhenUsed/>
   </w:style>
-  <w:style w:type="character" w:customStyle="1" w:styleId="Kop1Char">
-    <w:name w:val="Kop 1 Char"/>
-    <w:basedOn w:val="Standaardalinea-lettertype"/>
-    <w:link w:val="Kop1"/>
+  <w:style w:type="character" w:customStyle="1" w:styleId="Heading1Char">
+    <w:name w:val="Heading 1 Char"/>
+    <w:basedOn w:val="DefaultParagraphFont"/>
+    <w:link w:val="Heading1"/>
     <w:uiPriority w:val="9"/>
     <w:rsid w:val="00AB18E1"/>
     <w:rPr>
@@ -1183,9 +1171,9 @@
       <w:szCs w:val="32"/>
     </w:rPr>
   </w:style>
-  <w:style w:type="paragraph" w:styleId="Lijstalinea">
+  <w:style w:type="paragraph" w:styleId="ListParagraph">
     <w:name w:val="List Paragraph"/>
-    <w:basedOn w:val="Standaard"/>
+    <w:basedOn w:val="Normal"/>
     <w:uiPriority w:val="34"/>
     <w:qFormat/>
     <w:rsid w:val="003D6865"/>
@@ -1194,10 +1182,10 @@
       <w:contextualSpacing/>
     </w:pPr>
   </w:style>
-  <w:style w:type="character" w:customStyle="1" w:styleId="Kop2Char">
-    <w:name w:val="Kop 2 Char"/>
-    <w:basedOn w:val="Standaardalinea-lettertype"/>
-    <w:link w:val="Kop2"/>
+  <w:style w:type="character" w:customStyle="1" w:styleId="Heading2Char">
+    <w:name w:val="Heading 2 Char"/>
+    <w:basedOn w:val="DefaultParagraphFont"/>
+    <w:link w:val="Heading2"/>
     <w:uiPriority w:val="9"/>
     <w:rsid w:val="00F2451A"/>
     <w:rPr>
@@ -1207,10 +1195,10 @@
       <w:szCs w:val="26"/>
     </w:rPr>
   </w:style>
-  <w:style w:type="paragraph" w:styleId="Koptekst">
+  <w:style w:type="paragraph" w:styleId="Header">
     <w:name w:val="header"/>
-    <w:basedOn w:val="Standaard"/>
-    <w:link w:val="KoptekstChar"/>
+    <w:basedOn w:val="Normal"/>
+    <w:link w:val="HeaderChar"/>
     <w:uiPriority w:val="99"/>
     <w:unhideWhenUsed/>
     <w:rsid w:val="00907B8D"/>
@@ -1222,17 +1210,17 @@
       <w:spacing w:after="0" w:line="240" w:lineRule="auto"/>
     </w:pPr>
   </w:style>
-  <w:style w:type="character" w:customStyle="1" w:styleId="KoptekstChar">
-    <w:name w:val="Koptekst Char"/>
-    <w:basedOn w:val="Standaardalinea-lettertype"/>
-    <w:link w:val="Koptekst"/>
+  <w:style w:type="character" w:customStyle="1" w:styleId="HeaderChar">
+    <w:name w:val="Header Char"/>
+    <w:basedOn w:val="DefaultParagraphFont"/>
+    <w:link w:val="Header"/>
     <w:uiPriority w:val="99"/>
     <w:rsid w:val="00907B8D"/>
   </w:style>
-  <w:style w:type="paragraph" w:styleId="Voettekst">
+  <w:style w:type="paragraph" w:styleId="Footer">
     <w:name w:val="footer"/>
-    <w:basedOn w:val="Standaard"/>
-    <w:link w:val="VoettekstChar"/>
+    <w:basedOn w:val="Normal"/>
+    <w:link w:val="FooterChar"/>
     <w:uiPriority w:val="99"/>
     <w:unhideWhenUsed/>
     <w:rsid w:val="00907B8D"/>
@@ -1244,10 +1232,10 @@
       <w:spacing w:after="0" w:line="240" w:lineRule="auto"/>
     </w:pPr>
   </w:style>
-  <w:style w:type="character" w:customStyle="1" w:styleId="VoettekstChar">
-    <w:name w:val="Voettekst Char"/>
-    <w:basedOn w:val="Standaardalinea-lettertype"/>
-    <w:link w:val="Voettekst"/>
+  <w:style w:type="character" w:customStyle="1" w:styleId="FooterChar">
+    <w:name w:val="Footer Char"/>
+    <w:basedOn w:val="DefaultParagraphFont"/>
+    <w:link w:val="Footer"/>
     <w:uiPriority w:val="99"/>
     <w:rsid w:val="00907B8D"/>
   </w:style>

</xml_diff>

<commit_message>
Hernieuwde opdracht bijgewerkt en projectoplevering info
Projectoplevering voor degene die dit fijn vinden als extra info
</commit_message>
<xml_diff>
--- a/Documentatie/Hernieuwde opdracht.docx
+++ b/Documentatie/Hernieuwde opdracht.docx
@@ -4,7 +4,7 @@
   <w:body>
     <w:p>
       <w:pPr>
-        <w:pStyle w:val="Heading1"/>
+        <w:pStyle w:val="Kop1"/>
         <w:rPr>
           <w:rFonts w:ascii="Arial" w:hAnsi="Arial" w:cs="Arial"/>
         </w:rPr>
@@ -50,7 +50,7 @@
     </w:p>
     <w:p>
       <w:pPr>
-        <w:pStyle w:val="Heading1"/>
+        <w:pStyle w:val="Kop1"/>
         <w:rPr>
           <w:rFonts w:ascii="Arial" w:hAnsi="Arial" w:cs="Arial"/>
         </w:rPr>
@@ -187,12 +187,44 @@
         <w:rPr>
           <w:rFonts w:ascii="Arial" w:hAnsi="Arial" w:cs="Arial"/>
         </w:rPr>
-        <w:t xml:space="preserve">De vormgeving van de website moet in de huidige stijl blijven. Een kleine verandering is geen probleem. </w:t>
-      </w:r>
-    </w:p>
-    <w:p>
-      <w:pPr>
-        <w:pStyle w:val="Heading1"/>
+        <w:t>De vormgeving van de website moet in de huidige stijl blijven</w:t>
+      </w:r>
+      <w:r>
+        <w:rPr>
+          <w:rFonts w:ascii="Arial" w:hAnsi="Arial" w:cs="Arial"/>
+        </w:rPr>
+        <w:t xml:space="preserve"> (</w:t>
+      </w:r>
+      <w:hyperlink r:id="rId7" w:history="1">
+        <w:r>
+          <w:rPr>
+            <w:rStyle w:val="Hyperlink"/>
+          </w:rPr>
+          <w:t>http://barroc.radiusdev.nl</w:t>
+        </w:r>
+      </w:hyperlink>
+      <w:r>
+        <w:t xml:space="preserve">) </w:t>
+      </w:r>
+      <w:r>
+        <w:t>.</w:t>
+      </w:r>
+      <w:r>
+        <w:rPr>
+          <w:rFonts w:ascii="Arial" w:hAnsi="Arial" w:cs="Arial"/>
+        </w:rPr>
+        <w:t xml:space="preserve"> Een kleine verandering is geen probleem. </w:t>
+      </w:r>
+      <w:r>
+        <w:rPr>
+          <w:rFonts w:ascii="Arial" w:hAnsi="Arial" w:cs="Arial"/>
+        </w:rPr>
+        <w:t xml:space="preserve">Er word ook bijgehouden wat de status van de offerte is. De offerte word verstuurd en daarna kan een klant een offerte geaccepteerd hebben of afgewezen hebben. </w:t>
+      </w:r>
+    </w:p>
+    <w:p>
+      <w:pPr>
+        <w:pStyle w:val="Kop1"/>
         <w:rPr>
           <w:rFonts w:ascii="Arial" w:hAnsi="Arial" w:cs="Arial"/>
         </w:rPr>
@@ -213,7 +245,7 @@
     </w:p>
     <w:p>
       <w:pPr>
-        <w:pStyle w:val="ListParagraph"/>
+        <w:pStyle w:val="Lijstalinea"/>
         <w:numPr>
           <w:ilvl w:val="0"/>
           <w:numId w:val="1"/>
@@ -231,7 +263,7 @@
     </w:p>
     <w:p>
       <w:pPr>
-        <w:pStyle w:val="ListParagraph"/>
+        <w:pStyle w:val="Lijstalinea"/>
         <w:numPr>
           <w:ilvl w:val="0"/>
           <w:numId w:val="1"/>
@@ -249,7 +281,7 @@
     </w:p>
     <w:p>
       <w:pPr>
-        <w:pStyle w:val="ListParagraph"/>
+        <w:pStyle w:val="Lijstalinea"/>
         <w:numPr>
           <w:ilvl w:val="0"/>
           <w:numId w:val="1"/>
@@ -267,7 +299,7 @@
     </w:p>
     <w:p>
       <w:pPr>
-        <w:pStyle w:val="ListParagraph"/>
+        <w:pStyle w:val="Lijstalinea"/>
         <w:numPr>
           <w:ilvl w:val="0"/>
           <w:numId w:val="1"/>
@@ -285,7 +317,7 @@
     </w:p>
     <w:p>
       <w:pPr>
-        <w:pStyle w:val="ListParagraph"/>
+        <w:pStyle w:val="Lijstalinea"/>
         <w:numPr>
           <w:ilvl w:val="0"/>
           <w:numId w:val="1"/>
@@ -303,7 +335,7 @@
     </w:p>
     <w:p>
       <w:pPr>
-        <w:pStyle w:val="ListParagraph"/>
+        <w:pStyle w:val="Lijstalinea"/>
         <w:numPr>
           <w:ilvl w:val="0"/>
           <w:numId w:val="1"/>
@@ -321,7 +353,7 @@
     </w:p>
     <w:p>
       <w:pPr>
-        <w:pStyle w:val="ListParagraph"/>
+        <w:pStyle w:val="Lijstalinea"/>
         <w:numPr>
           <w:ilvl w:val="0"/>
           <w:numId w:val="1"/>
@@ -339,7 +371,7 @@
     </w:p>
     <w:p>
       <w:pPr>
-        <w:pStyle w:val="ListParagraph"/>
+        <w:pStyle w:val="Lijstalinea"/>
         <w:numPr>
           <w:ilvl w:val="0"/>
           <w:numId w:val="1"/>
@@ -352,20 +384,12 @@
         <w:rPr>
           <w:rFonts w:ascii="Arial" w:hAnsi="Arial" w:cs="Arial"/>
         </w:rPr>
-        <w:t>Facturen aanmaken, wijzigen</w:t>
-      </w:r>
-      <w:bookmarkStart w:id="0" w:name="_GoBack"/>
-      <w:bookmarkEnd w:id="0"/>
-      <w:r>
-        <w:rPr>
-          <w:rFonts w:ascii="Arial" w:hAnsi="Arial" w:cs="Arial"/>
-        </w:rPr>
-        <w:t xml:space="preserve"> en aangeven of het betaald is of niet</w:t>
-      </w:r>
-    </w:p>
-    <w:p>
-      <w:pPr>
-        <w:pStyle w:val="ListParagraph"/>
+        <w:t>Facturen aanmaken, wijzigen en aangeven of het betaald is of niet</w:t>
+      </w:r>
+    </w:p>
+    <w:p>
+      <w:pPr>
+        <w:pStyle w:val="Lijstalinea"/>
         <w:numPr>
           <w:ilvl w:val="0"/>
           <w:numId w:val="1"/>
@@ -383,7 +407,7 @@
     </w:p>
     <w:p>
       <w:pPr>
-        <w:pStyle w:val="ListParagraph"/>
+        <w:pStyle w:val="Lijstalinea"/>
         <w:numPr>
           <w:ilvl w:val="0"/>
           <w:numId w:val="1"/>
@@ -401,15 +425,194 @@
     </w:p>
     <w:p>
       <w:pPr>
-        <w:pStyle w:val="ListParagraph"/>
-        <w:rPr>
-          <w:rFonts w:ascii="Arial" w:hAnsi="Arial" w:cs="Arial"/>
-        </w:rPr>
-      </w:pPr>
-    </w:p>
-    <w:p>
-      <w:pPr>
-        <w:pStyle w:val="Heading2"/>
+        <w:pStyle w:val="Lijstalinea"/>
+        <w:rPr>
+          <w:rFonts w:ascii="Arial" w:hAnsi="Arial" w:cs="Arial"/>
+        </w:rPr>
+      </w:pPr>
+    </w:p>
+    <w:p>
+      <w:pPr>
+        <w:pStyle w:val="Lijstalinea"/>
+        <w:rPr>
+          <w:rFonts w:ascii="Arial" w:hAnsi="Arial" w:cs="Arial"/>
+        </w:rPr>
+      </w:pPr>
+    </w:p>
+    <w:p>
+      <w:pPr>
+        <w:pStyle w:val="Lijstalinea"/>
+        <w:ind w:left="708"/>
+        <w:rPr>
+          <w:rFonts w:ascii="Arial" w:hAnsi="Arial" w:cs="Arial"/>
+        </w:rPr>
+      </w:pPr>
+    </w:p>
+    <w:p>
+      <w:pPr>
+        <w:pStyle w:val="Lijstalinea"/>
+        <w:ind w:left="708"/>
+        <w:rPr>
+          <w:rFonts w:ascii="Arial" w:hAnsi="Arial" w:cs="Arial"/>
+        </w:rPr>
+      </w:pPr>
+    </w:p>
+    <w:p>
+      <w:pPr>
+        <w:pStyle w:val="Kop1"/>
+      </w:pPr>
+      <w:r>
+        <w:lastRenderedPageBreak/>
+        <w:t>Niet-functionele eisen</w:t>
+      </w:r>
+    </w:p>
+    <w:p>
+      <w:pPr>
+        <w:pStyle w:val="Lijstalinea"/>
+        <w:numPr>
+          <w:ilvl w:val="0"/>
+          <w:numId w:val="2"/>
+        </w:numPr>
+      </w:pPr>
+      <w:r>
+        <w:t>Foutmelding bij login</w:t>
+      </w:r>
+    </w:p>
+    <w:p>
+      <w:pPr>
+        <w:pStyle w:val="Lijstalinea"/>
+        <w:numPr>
+          <w:ilvl w:val="0"/>
+          <w:numId w:val="2"/>
+        </w:numPr>
+      </w:pPr>
+      <w:r>
+        <w:t>Verplichte velden met een * aangeven</w:t>
+      </w:r>
+    </w:p>
+    <w:p>
+      <w:pPr>
+        <w:pStyle w:val="Lijstalinea"/>
+        <w:numPr>
+          <w:ilvl w:val="0"/>
+          <w:numId w:val="2"/>
+        </w:numPr>
+      </w:pPr>
+      <w:r>
+        <w:t>Telefoonnummer controle</w:t>
+      </w:r>
+    </w:p>
+    <w:p>
+      <w:pPr>
+        <w:pStyle w:val="Lijstalinea"/>
+        <w:numPr>
+          <w:ilvl w:val="0"/>
+          <w:numId w:val="2"/>
+        </w:numPr>
+      </w:pPr>
+      <w:r>
+        <w:t>Waarschuwing als je over het limiet heen bent</w:t>
+      </w:r>
+    </w:p>
+    <w:p>
+      <w:pPr>
+        <w:pStyle w:val="Lijstalinea"/>
+        <w:numPr>
+          <w:ilvl w:val="0"/>
+          <w:numId w:val="2"/>
+        </w:numPr>
+      </w:pPr>
+      <w:r>
+        <w:t>Postcodecontrole</w:t>
+      </w:r>
+    </w:p>
+    <w:p>
+      <w:pPr>
+        <w:pStyle w:val="Lijstalinea"/>
+        <w:numPr>
+          <w:ilvl w:val="0"/>
+          <w:numId w:val="2"/>
+        </w:numPr>
+      </w:pPr>
+      <w:r>
+        <w:t>Helpfunctie (engels)</w:t>
+      </w:r>
+    </w:p>
+    <w:p>
+      <w:pPr>
+        <w:pStyle w:val="Lijstalinea"/>
+      </w:pPr>
+      <w:bookmarkStart w:id="0" w:name="_GoBack"/>
+      <w:bookmarkEnd w:id="0"/>
+    </w:p>
+    <w:p/>
+    <w:p>
+      <w:pPr>
+        <w:pStyle w:val="Kop1"/>
+      </w:pPr>
+      <w:r>
+        <w:t>Pseudo requirement</w:t>
+      </w:r>
+    </w:p>
+    <w:p>
+      <w:pPr>
+        <w:pStyle w:val="Lijstalinea"/>
+        <w:numPr>
+          <w:ilvl w:val="0"/>
+          <w:numId w:val="3"/>
+        </w:numPr>
+      </w:pPr>
+      <w:r>
+        <w:t>Duidelijke variabele namen</w:t>
+      </w:r>
+    </w:p>
+    <w:p>
+      <w:pPr>
+        <w:pStyle w:val="Lijstalinea"/>
+        <w:numPr>
+          <w:ilvl w:val="0"/>
+          <w:numId w:val="3"/>
+        </w:numPr>
+      </w:pPr>
+      <w:r>
+        <w:t>If-else en case constructies</w:t>
+      </w:r>
+    </w:p>
+    <w:p>
+      <w:pPr>
+        <w:pStyle w:val="Lijstalinea"/>
+      </w:pPr>
+    </w:p>
+    <w:p>
+      <w:pPr>
+        <w:pStyle w:val="Lijstalinea"/>
+        <w:ind w:left="708"/>
+        <w:rPr>
+          <w:rFonts w:ascii="Arial" w:hAnsi="Arial" w:cs="Arial"/>
+        </w:rPr>
+      </w:pPr>
+    </w:p>
+    <w:p>
+      <w:pPr>
+        <w:pStyle w:val="Lijstalinea"/>
+        <w:ind w:left="708"/>
+        <w:rPr>
+          <w:rFonts w:ascii="Arial" w:hAnsi="Arial" w:cs="Arial"/>
+        </w:rPr>
+      </w:pPr>
+    </w:p>
+    <w:p>
+      <w:pPr>
+        <w:pStyle w:val="Lijstalinea"/>
+        <w:ind w:left="708"/>
+        <w:rPr>
+          <w:rFonts w:ascii="Arial" w:hAnsi="Arial" w:cs="Arial"/>
+        </w:rPr>
+      </w:pPr>
+    </w:p>
+    <w:p>
+      <w:pPr>
+        <w:pStyle w:val="Kop2"/>
         <w:rPr>
           <w:rFonts w:ascii="Arial" w:hAnsi="Arial" w:cs="Arial"/>
         </w:rPr>
@@ -448,16 +651,15 @@
     </w:p>
     <w:p>
       <w:pPr>
-        <w:pStyle w:val="Heading2"/>
-        <w:rPr>
-          <w:rFonts w:ascii="Arial" w:hAnsi="Arial" w:cs="Arial"/>
-        </w:rPr>
-      </w:pPr>
-      <w:r>
-        <w:rPr>
-          <w:rFonts w:ascii="Arial" w:hAnsi="Arial" w:cs="Arial"/>
-        </w:rPr>
-        <w:lastRenderedPageBreak/>
+        <w:pStyle w:val="Kop2"/>
+        <w:rPr>
+          <w:rFonts w:ascii="Arial" w:hAnsi="Arial" w:cs="Arial"/>
+        </w:rPr>
+      </w:pPr>
+      <w:r>
+        <w:rPr>
+          <w:rFonts w:ascii="Arial" w:hAnsi="Arial" w:cs="Arial"/>
+        </w:rPr>
         <w:t>Sales</w:t>
       </w:r>
     </w:p>
@@ -488,7 +690,7 @@
     </w:p>
     <w:p>
       <w:pPr>
-        <w:pStyle w:val="Heading2"/>
+        <w:pStyle w:val="Kop2"/>
         <w:rPr>
           <w:rFonts w:ascii="Arial" w:hAnsi="Arial" w:cs="Arial"/>
         </w:rPr>
@@ -575,7 +777,233 @@
 
 <file path=word/numbering.xml><?xml version="1.0" encoding="utf-8"?>
 <w:numbering xmlns:wpc="http://schemas.microsoft.com/office/word/2010/wordprocessingCanvas" xmlns:mc="http://schemas.openxmlformats.org/markup-compatibility/2006" xmlns:o="urn:schemas-microsoft-com:office:office" xmlns:r="http://schemas.openxmlformats.org/officeDocument/2006/relationships" xmlns:m="http://schemas.openxmlformats.org/officeDocument/2006/math" xmlns:v="urn:schemas-microsoft-com:vml" xmlns:wp14="http://schemas.microsoft.com/office/word/2010/wordprocessingDrawing" xmlns:wp="http://schemas.openxmlformats.org/drawingml/2006/wordprocessingDrawing" xmlns:w10="urn:schemas-microsoft-com:office:word" xmlns:w="http://schemas.openxmlformats.org/wordprocessingml/2006/main" xmlns:w14="http://schemas.microsoft.com/office/word/2010/wordml" xmlns:w15="http://schemas.microsoft.com/office/word/2012/wordml" xmlns:wpg="http://schemas.microsoft.com/office/word/2010/wordprocessingGroup" xmlns:wpi="http://schemas.microsoft.com/office/word/2010/wordprocessingInk" xmlns:wne="http://schemas.microsoft.com/office/word/2006/wordml" xmlns:wps="http://schemas.microsoft.com/office/word/2010/wordprocessingShape" mc:Ignorable="w14 w15 wp14">
-  <w:abstractNum w:abstractNumId="0">
+  <w:abstractNum w:abstractNumId="0" w15:restartNumberingAfterBreak="0">
+    <w:nsid w:val="15773422"/>
+    <w:multiLevelType w:val="hybridMultilevel"/>
+    <w:tmpl w:val="012EB53C"/>
+    <w:lvl w:ilvl="0" w:tplc="04130001">
+      <w:start w:val="1"/>
+      <w:numFmt w:val="bullet"/>
+      <w:lvlText w:val=""/>
+      <w:lvlJc w:val="left"/>
+      <w:pPr>
+        <w:ind w:left="720" w:hanging="360"/>
+      </w:pPr>
+      <w:rPr>
+        <w:rFonts w:ascii="Symbol" w:hAnsi="Symbol" w:hint="default"/>
+      </w:rPr>
+    </w:lvl>
+    <w:lvl w:ilvl="1" w:tplc="04130003" w:tentative="1">
+      <w:start w:val="1"/>
+      <w:numFmt w:val="bullet"/>
+      <w:lvlText w:val="o"/>
+      <w:lvlJc w:val="left"/>
+      <w:pPr>
+        <w:ind w:left="1440" w:hanging="360"/>
+      </w:pPr>
+      <w:rPr>
+        <w:rFonts w:ascii="Courier New" w:hAnsi="Courier New" w:cs="Courier New" w:hint="default"/>
+      </w:rPr>
+    </w:lvl>
+    <w:lvl w:ilvl="2" w:tplc="04130005" w:tentative="1">
+      <w:start w:val="1"/>
+      <w:numFmt w:val="bullet"/>
+      <w:lvlText w:val=""/>
+      <w:lvlJc w:val="left"/>
+      <w:pPr>
+        <w:ind w:left="2160" w:hanging="360"/>
+      </w:pPr>
+      <w:rPr>
+        <w:rFonts w:ascii="Wingdings" w:hAnsi="Wingdings" w:hint="default"/>
+      </w:rPr>
+    </w:lvl>
+    <w:lvl w:ilvl="3" w:tplc="04130001" w:tentative="1">
+      <w:start w:val="1"/>
+      <w:numFmt w:val="bullet"/>
+      <w:lvlText w:val=""/>
+      <w:lvlJc w:val="left"/>
+      <w:pPr>
+        <w:ind w:left="2880" w:hanging="360"/>
+      </w:pPr>
+      <w:rPr>
+        <w:rFonts w:ascii="Symbol" w:hAnsi="Symbol" w:hint="default"/>
+      </w:rPr>
+    </w:lvl>
+    <w:lvl w:ilvl="4" w:tplc="04130003" w:tentative="1">
+      <w:start w:val="1"/>
+      <w:numFmt w:val="bullet"/>
+      <w:lvlText w:val="o"/>
+      <w:lvlJc w:val="left"/>
+      <w:pPr>
+        <w:ind w:left="3600" w:hanging="360"/>
+      </w:pPr>
+      <w:rPr>
+        <w:rFonts w:ascii="Courier New" w:hAnsi="Courier New" w:cs="Courier New" w:hint="default"/>
+      </w:rPr>
+    </w:lvl>
+    <w:lvl w:ilvl="5" w:tplc="04130005" w:tentative="1">
+      <w:start w:val="1"/>
+      <w:numFmt w:val="bullet"/>
+      <w:lvlText w:val=""/>
+      <w:lvlJc w:val="left"/>
+      <w:pPr>
+        <w:ind w:left="4320" w:hanging="360"/>
+      </w:pPr>
+      <w:rPr>
+        <w:rFonts w:ascii="Wingdings" w:hAnsi="Wingdings" w:hint="default"/>
+      </w:rPr>
+    </w:lvl>
+    <w:lvl w:ilvl="6" w:tplc="04130001" w:tentative="1">
+      <w:start w:val="1"/>
+      <w:numFmt w:val="bullet"/>
+      <w:lvlText w:val=""/>
+      <w:lvlJc w:val="left"/>
+      <w:pPr>
+        <w:ind w:left="5040" w:hanging="360"/>
+      </w:pPr>
+      <w:rPr>
+        <w:rFonts w:ascii="Symbol" w:hAnsi="Symbol" w:hint="default"/>
+      </w:rPr>
+    </w:lvl>
+    <w:lvl w:ilvl="7" w:tplc="04130003" w:tentative="1">
+      <w:start w:val="1"/>
+      <w:numFmt w:val="bullet"/>
+      <w:lvlText w:val="o"/>
+      <w:lvlJc w:val="left"/>
+      <w:pPr>
+        <w:ind w:left="5760" w:hanging="360"/>
+      </w:pPr>
+      <w:rPr>
+        <w:rFonts w:ascii="Courier New" w:hAnsi="Courier New" w:cs="Courier New" w:hint="default"/>
+      </w:rPr>
+    </w:lvl>
+    <w:lvl w:ilvl="8" w:tplc="04130005" w:tentative="1">
+      <w:start w:val="1"/>
+      <w:numFmt w:val="bullet"/>
+      <w:lvlText w:val=""/>
+      <w:lvlJc w:val="left"/>
+      <w:pPr>
+        <w:ind w:left="6480" w:hanging="360"/>
+      </w:pPr>
+      <w:rPr>
+        <w:rFonts w:ascii="Wingdings" w:hAnsi="Wingdings" w:hint="default"/>
+      </w:rPr>
+    </w:lvl>
+  </w:abstractNum>
+  <w:abstractNum w:abstractNumId="1" w15:restartNumberingAfterBreak="0">
+    <w:nsid w:val="2A221932"/>
+    <w:multiLevelType w:val="hybridMultilevel"/>
+    <w:tmpl w:val="A78C143C"/>
+    <w:lvl w:ilvl="0" w:tplc="04130001">
+      <w:start w:val="1"/>
+      <w:numFmt w:val="bullet"/>
+      <w:lvlText w:val=""/>
+      <w:lvlJc w:val="left"/>
+      <w:pPr>
+        <w:ind w:left="720" w:hanging="360"/>
+      </w:pPr>
+      <w:rPr>
+        <w:rFonts w:ascii="Symbol" w:hAnsi="Symbol" w:hint="default"/>
+      </w:rPr>
+    </w:lvl>
+    <w:lvl w:ilvl="1" w:tplc="04130003" w:tentative="1">
+      <w:start w:val="1"/>
+      <w:numFmt w:val="bullet"/>
+      <w:lvlText w:val="o"/>
+      <w:lvlJc w:val="left"/>
+      <w:pPr>
+        <w:ind w:left="1440" w:hanging="360"/>
+      </w:pPr>
+      <w:rPr>
+        <w:rFonts w:ascii="Courier New" w:hAnsi="Courier New" w:cs="Courier New" w:hint="default"/>
+      </w:rPr>
+    </w:lvl>
+    <w:lvl w:ilvl="2" w:tplc="04130005" w:tentative="1">
+      <w:start w:val="1"/>
+      <w:numFmt w:val="bullet"/>
+      <w:lvlText w:val=""/>
+      <w:lvlJc w:val="left"/>
+      <w:pPr>
+        <w:ind w:left="2160" w:hanging="360"/>
+      </w:pPr>
+      <w:rPr>
+        <w:rFonts w:ascii="Wingdings" w:hAnsi="Wingdings" w:hint="default"/>
+      </w:rPr>
+    </w:lvl>
+    <w:lvl w:ilvl="3" w:tplc="04130001" w:tentative="1">
+      <w:start w:val="1"/>
+      <w:numFmt w:val="bullet"/>
+      <w:lvlText w:val=""/>
+      <w:lvlJc w:val="left"/>
+      <w:pPr>
+        <w:ind w:left="2880" w:hanging="360"/>
+      </w:pPr>
+      <w:rPr>
+        <w:rFonts w:ascii="Symbol" w:hAnsi="Symbol" w:hint="default"/>
+      </w:rPr>
+    </w:lvl>
+    <w:lvl w:ilvl="4" w:tplc="04130003" w:tentative="1">
+      <w:start w:val="1"/>
+      <w:numFmt w:val="bullet"/>
+      <w:lvlText w:val="o"/>
+      <w:lvlJc w:val="left"/>
+      <w:pPr>
+        <w:ind w:left="3600" w:hanging="360"/>
+      </w:pPr>
+      <w:rPr>
+        <w:rFonts w:ascii="Courier New" w:hAnsi="Courier New" w:cs="Courier New" w:hint="default"/>
+      </w:rPr>
+    </w:lvl>
+    <w:lvl w:ilvl="5" w:tplc="04130005" w:tentative="1">
+      <w:start w:val="1"/>
+      <w:numFmt w:val="bullet"/>
+      <w:lvlText w:val=""/>
+      <w:lvlJc w:val="left"/>
+      <w:pPr>
+        <w:ind w:left="4320" w:hanging="360"/>
+      </w:pPr>
+      <w:rPr>
+        <w:rFonts w:ascii="Wingdings" w:hAnsi="Wingdings" w:hint="default"/>
+      </w:rPr>
+    </w:lvl>
+    <w:lvl w:ilvl="6" w:tplc="04130001" w:tentative="1">
+      <w:start w:val="1"/>
+      <w:numFmt w:val="bullet"/>
+      <w:lvlText w:val=""/>
+      <w:lvlJc w:val="left"/>
+      <w:pPr>
+        <w:ind w:left="5040" w:hanging="360"/>
+      </w:pPr>
+      <w:rPr>
+        <w:rFonts w:ascii="Symbol" w:hAnsi="Symbol" w:hint="default"/>
+      </w:rPr>
+    </w:lvl>
+    <w:lvl w:ilvl="7" w:tplc="04130003" w:tentative="1">
+      <w:start w:val="1"/>
+      <w:numFmt w:val="bullet"/>
+      <w:lvlText w:val="o"/>
+      <w:lvlJc w:val="left"/>
+      <w:pPr>
+        <w:ind w:left="5760" w:hanging="360"/>
+      </w:pPr>
+      <w:rPr>
+        <w:rFonts w:ascii="Courier New" w:hAnsi="Courier New" w:cs="Courier New" w:hint="default"/>
+      </w:rPr>
+    </w:lvl>
+    <w:lvl w:ilvl="8" w:tplc="04130005" w:tentative="1">
+      <w:start w:val="1"/>
+      <w:numFmt w:val="bullet"/>
+      <w:lvlText w:val=""/>
+      <w:lvlJc w:val="left"/>
+      <w:pPr>
+        <w:ind w:left="6480" w:hanging="360"/>
+      </w:pPr>
+      <w:rPr>
+        <w:rFonts w:ascii="Wingdings" w:hAnsi="Wingdings" w:hint="default"/>
+      </w:rPr>
+    </w:lvl>
+  </w:abstractNum>
+  <w:abstractNum w:abstractNumId="2" w15:restartNumberingAfterBreak="0">
     <w:nsid w:val="689E4AC6"/>
     <w:multiLevelType w:val="hybridMultilevel"/>
     <w:tmpl w:val="C258530A"/>
@@ -689,7 +1117,13 @@
     </w:lvl>
   </w:abstractNum>
   <w:num w:numId="1">
+    <w:abstractNumId w:val="2"/>
+  </w:num>
+  <w:num w:numId="2">
     <w:abstractNumId w:val="0"/>
+  </w:num>
+  <w:num w:numId="3">
+    <w:abstractNumId w:val="1"/>
   </w:num>
 </w:numbering>
 </file>
@@ -1084,15 +1518,15 @@
     <w:lsdException w:name="List Table 6 Colorful Accent 6" w:uiPriority="51"/>
     <w:lsdException w:name="List Table 7 Colorful Accent 6" w:uiPriority="52"/>
   </w:latentStyles>
-  <w:style w:type="paragraph" w:default="1" w:styleId="Normal">
+  <w:style w:type="paragraph" w:default="1" w:styleId="Standaard">
     <w:name w:val="Normal"/>
     <w:qFormat/>
   </w:style>
-  <w:style w:type="paragraph" w:styleId="Heading1">
+  <w:style w:type="paragraph" w:styleId="Kop1">
     <w:name w:val="heading 1"/>
-    <w:basedOn w:val="Normal"/>
-    <w:next w:val="Normal"/>
-    <w:link w:val="Heading1Char"/>
+    <w:basedOn w:val="Standaard"/>
+    <w:next w:val="Standaard"/>
+    <w:link w:val="Kop1Char"/>
     <w:uiPriority w:val="9"/>
     <w:qFormat/>
     <w:rsid w:val="00AB18E1"/>
@@ -1109,11 +1543,11 @@
       <w:szCs w:val="32"/>
     </w:rPr>
   </w:style>
-  <w:style w:type="paragraph" w:styleId="Heading2">
+  <w:style w:type="paragraph" w:styleId="Kop2">
     <w:name w:val="heading 2"/>
-    <w:basedOn w:val="Normal"/>
-    <w:next w:val="Normal"/>
-    <w:link w:val="Heading2Char"/>
+    <w:basedOn w:val="Standaard"/>
+    <w:next w:val="Standaard"/>
+    <w:link w:val="Kop2Char"/>
     <w:uiPriority w:val="9"/>
     <w:unhideWhenUsed/>
     <w:qFormat/>
@@ -1131,13 +1565,13 @@
       <w:szCs w:val="26"/>
     </w:rPr>
   </w:style>
-  <w:style w:type="character" w:default="1" w:styleId="DefaultParagraphFont">
+  <w:style w:type="character" w:default="1" w:styleId="Standaardalinea-lettertype">
     <w:name w:val="Default Paragraph Font"/>
     <w:uiPriority w:val="1"/>
     <w:semiHidden/>
     <w:unhideWhenUsed/>
   </w:style>
-  <w:style w:type="table" w:default="1" w:styleId="TableNormal">
+  <w:style w:type="table" w:default="1" w:styleId="Standaardtabel">
     <w:name w:val="Normal Table"/>
     <w:uiPriority w:val="99"/>
     <w:semiHidden/>
@@ -1152,16 +1586,16 @@
       </w:tblCellMar>
     </w:tblPr>
   </w:style>
-  <w:style w:type="numbering" w:default="1" w:styleId="NoList">
+  <w:style w:type="numbering" w:default="1" w:styleId="Geenlijst">
     <w:name w:val="No List"/>
     <w:uiPriority w:val="99"/>
     <w:semiHidden/>
     <w:unhideWhenUsed/>
   </w:style>
-  <w:style w:type="character" w:customStyle="1" w:styleId="Heading1Char">
-    <w:name w:val="Heading 1 Char"/>
-    <w:basedOn w:val="DefaultParagraphFont"/>
-    <w:link w:val="Heading1"/>
+  <w:style w:type="character" w:customStyle="1" w:styleId="Kop1Char">
+    <w:name w:val="Kop 1 Char"/>
+    <w:basedOn w:val="Standaardalinea-lettertype"/>
+    <w:link w:val="Kop1"/>
     <w:uiPriority w:val="9"/>
     <w:rsid w:val="00AB18E1"/>
     <w:rPr>
@@ -1171,9 +1605,9 @@
       <w:szCs w:val="32"/>
     </w:rPr>
   </w:style>
-  <w:style w:type="paragraph" w:styleId="ListParagraph">
+  <w:style w:type="paragraph" w:styleId="Lijstalinea">
     <w:name w:val="List Paragraph"/>
-    <w:basedOn w:val="Normal"/>
+    <w:basedOn w:val="Standaard"/>
     <w:uiPriority w:val="34"/>
     <w:qFormat/>
     <w:rsid w:val="003D6865"/>
@@ -1182,10 +1616,10 @@
       <w:contextualSpacing/>
     </w:pPr>
   </w:style>
-  <w:style w:type="character" w:customStyle="1" w:styleId="Heading2Char">
-    <w:name w:val="Heading 2 Char"/>
-    <w:basedOn w:val="DefaultParagraphFont"/>
-    <w:link w:val="Heading2"/>
+  <w:style w:type="character" w:customStyle="1" w:styleId="Kop2Char">
+    <w:name w:val="Kop 2 Char"/>
+    <w:basedOn w:val="Standaardalinea-lettertype"/>
+    <w:link w:val="Kop2"/>
     <w:uiPriority w:val="9"/>
     <w:rsid w:val="00F2451A"/>
     <w:rPr>
@@ -1195,10 +1629,10 @@
       <w:szCs w:val="26"/>
     </w:rPr>
   </w:style>
-  <w:style w:type="paragraph" w:styleId="Header">
+  <w:style w:type="paragraph" w:styleId="Koptekst">
     <w:name w:val="header"/>
-    <w:basedOn w:val="Normal"/>
-    <w:link w:val="HeaderChar"/>
+    <w:basedOn w:val="Standaard"/>
+    <w:link w:val="KoptekstChar"/>
     <w:uiPriority w:val="99"/>
     <w:unhideWhenUsed/>
     <w:rsid w:val="00907B8D"/>
@@ -1210,17 +1644,17 @@
       <w:spacing w:after="0" w:line="240" w:lineRule="auto"/>
     </w:pPr>
   </w:style>
-  <w:style w:type="character" w:customStyle="1" w:styleId="HeaderChar">
-    <w:name w:val="Header Char"/>
-    <w:basedOn w:val="DefaultParagraphFont"/>
-    <w:link w:val="Header"/>
+  <w:style w:type="character" w:customStyle="1" w:styleId="KoptekstChar">
+    <w:name w:val="Koptekst Char"/>
+    <w:basedOn w:val="Standaardalinea-lettertype"/>
+    <w:link w:val="Koptekst"/>
     <w:uiPriority w:val="99"/>
     <w:rsid w:val="00907B8D"/>
   </w:style>
-  <w:style w:type="paragraph" w:styleId="Footer">
+  <w:style w:type="paragraph" w:styleId="Voettekst">
     <w:name w:val="footer"/>
-    <w:basedOn w:val="Normal"/>
-    <w:link w:val="FooterChar"/>
+    <w:basedOn w:val="Standaard"/>
+    <w:link w:val="VoettekstChar"/>
     <w:uiPriority w:val="99"/>
     <w:unhideWhenUsed/>
     <w:rsid w:val="00907B8D"/>
@@ -1232,12 +1666,23 @@
       <w:spacing w:after="0" w:line="240" w:lineRule="auto"/>
     </w:pPr>
   </w:style>
-  <w:style w:type="character" w:customStyle="1" w:styleId="FooterChar">
-    <w:name w:val="Footer Char"/>
-    <w:basedOn w:val="DefaultParagraphFont"/>
-    <w:link w:val="Footer"/>
+  <w:style w:type="character" w:customStyle="1" w:styleId="VoettekstChar">
+    <w:name w:val="Voettekst Char"/>
+    <w:basedOn w:val="Standaardalinea-lettertype"/>
+    <w:link w:val="Voettekst"/>
     <w:uiPriority w:val="99"/>
     <w:rsid w:val="00907B8D"/>
+  </w:style>
+  <w:style w:type="character" w:styleId="Hyperlink">
+    <w:name w:val="Hyperlink"/>
+    <w:basedOn w:val="Standaardalinea-lettertype"/>
+    <w:uiPriority w:val="99"/>
+    <w:unhideWhenUsed/>
+    <w:rsid w:val="009D6821"/>
+    <w:rPr>
+      <w:color w:val="0563C1" w:themeColor="hyperlink"/>
+      <w:u w:val="single"/>
+    </w:rPr>
   </w:style>
 </w:styles>
 </file>

</xml_diff>